<commit_message>
add some bugs in the BugReport.xlsx and cleaned up the test templates
</commit_message>
<xml_diff>
--- a/Testing/Test Procedures/Test Results/Milestone4/PO1.2.docx
+++ b/Testing/Test Procedures/Test Results/Milestone4/PO1.2.docx
@@ -324,7 +324,7 @@
                 <w:sz w:val="20"/>
                 <w:shd w:fill="auto" w:val="clear"/>
               </w:rPr>
-              <w:t xml:space="preserve">Executed by: </w:t>
+              <w:t xml:space="preserve">Executed by: Mathew Simcox</w:t>
             </w:r>
           </w:p>
         </w:tc>
@@ -363,7 +363,7 @@
                 <w:sz w:val="20"/>
                 <w:shd w:fill="auto" w:val="clear"/>
               </w:rPr>
-              <w:t xml:space="preserve">Execution Date:</w:t>
+              <w:t xml:space="preserve">Execution Date: 2/21/14</w:t>
             </w:r>
           </w:p>
         </w:tc>
@@ -878,6 +878,17 @@
                 <w:shd w:fill="auto" w:val="clear"/>
               </w:rPr>
             </w:pPr>
+            <w:r>
+              <w:rPr>
+                <w:rFonts w:ascii="Calibri" w:hAnsi="Calibri" w:cs="Calibri" w:eastAsia="Calibri"/>
+                <w:color w:val="auto"/>
+                <w:spacing w:val="0"/>
+                <w:position w:val="0"/>
+                <w:sz w:val="22"/>
+                <w:shd w:fill="auto" w:val="clear"/>
+              </w:rPr>
+              <w:t xml:space="preserve">pass</w:t>
+            </w:r>
           </w:p>
         </w:tc>
         <w:tc>
@@ -1065,29 +1076,7 @@
                 <w:shd w:fill="auto" w:val="clear"/>
               </w:rPr>
             </w:pPr>
-          </w:p>
-        </w:tc>
-        <w:tc>
-          <w:tcPr>
-            <w:tcW w:w="1785" w:type="dxa"/>
-            <w:tcBorders>
-              <w:top w:val="single" w:color="000000" w:sz="8"/>
-              <w:left w:val="single" w:color="000000" w:sz="8"/>
-              <w:bottom w:val="single" w:color="000000" w:sz="8"/>
-              <w:right w:val="single" w:color="000000" w:sz="8"/>
-            </w:tcBorders>
-            <w:shd w:color="000000" w:fill="ffffff" w:val="clear"/>
-            <w:tcMar>
-              <w:left w:w="100" w:type="dxa"/>
-              <w:right w:w="100" w:type="dxa"/>
-            </w:tcMar>
-            <w:vAlign w:val="top"/>
-          </w:tcPr>
-          <w:p>
-            <w:pPr>
-              <w:spacing w:before="0" w:after="0" w:line="240"/>
-              <w:ind w:right="0" w:left="0" w:firstLine="0"/>
-              <w:jc w:val="left"/>
+            <w:r>
               <w:rPr>
                 <w:rFonts w:ascii="Calibri" w:hAnsi="Calibri" w:cs="Calibri" w:eastAsia="Calibri"/>
                 <w:color w:val="auto"/>
@@ -1096,7 +1085,51 @@
                 <w:sz w:val="22"/>
                 <w:shd w:fill="auto" w:val="clear"/>
               </w:rPr>
-            </w:pPr>
+              <w:t xml:space="preserve">failed</w:t>
+            </w:r>
+          </w:p>
+        </w:tc>
+        <w:tc>
+          <w:tcPr>
+            <w:tcW w:w="1785" w:type="dxa"/>
+            <w:tcBorders>
+              <w:top w:val="single" w:color="000000" w:sz="8"/>
+              <w:left w:val="single" w:color="000000" w:sz="8"/>
+              <w:bottom w:val="single" w:color="000000" w:sz="8"/>
+              <w:right w:val="single" w:color="000000" w:sz="8"/>
+            </w:tcBorders>
+            <w:shd w:color="000000" w:fill="ffffff" w:val="clear"/>
+            <w:tcMar>
+              <w:left w:w="100" w:type="dxa"/>
+              <w:right w:w="100" w:type="dxa"/>
+            </w:tcMar>
+            <w:vAlign w:val="top"/>
+          </w:tcPr>
+          <w:p>
+            <w:pPr>
+              <w:spacing w:before="0" w:after="0" w:line="240"/>
+              <w:ind w:right="0" w:left="0" w:firstLine="0"/>
+              <w:jc w:val="left"/>
+              <w:rPr>
+                <w:rFonts w:ascii="Calibri" w:hAnsi="Calibri" w:cs="Calibri" w:eastAsia="Calibri"/>
+                <w:color w:val="auto"/>
+                <w:spacing w:val="0"/>
+                <w:position w:val="0"/>
+                <w:sz w:val="22"/>
+                <w:shd w:fill="auto" w:val="clear"/>
+              </w:rPr>
+            </w:pPr>
+            <w:r>
+              <w:rPr>
+                <w:rFonts w:ascii="Calibri" w:hAnsi="Calibri" w:cs="Calibri" w:eastAsia="Calibri"/>
+                <w:color w:val="auto"/>
+                <w:spacing w:val="0"/>
+                <w:position w:val="0"/>
+                <w:sz w:val="22"/>
+                <w:shd w:fill="auto" w:val="clear"/>
+              </w:rPr>
+              <w:t xml:space="preserve">changed to error screen</w:t>
+            </w:r>
           </w:p>
         </w:tc>
       </w:tr>

</xml_diff>